<commit_message>
THÊM CÁC ĐỒ THỊ TRUY XUẤT TRONG CÂU TRUY VAN 7, 8,9,10
</commit_message>
<xml_diff>
--- a/Thanh Thảo - 0912431/Đồ án/TH3/TH3_TRUYVẤN_CDTX _ver 1.docx
+++ b/Thanh Thảo - 0912431/Đồ án/TH3/TH3_TRUYVẤN_CDTX _ver 1.docx
@@ -392,15 +392,7 @@
                   <w:sz w:val="28"/>
                   <w:szCs w:val="28"/>
                 </w:rPr>
-                <m:t>Ten</m:t>
-              </m:r>
-              <m:r>
-                <w:rPr>
-                  <w:rFonts w:ascii="Cambria Math" w:hAnsi="Cambria Math" w:cs="Times New Roman"/>
-                  <w:sz w:val="28"/>
-                  <w:szCs w:val="28"/>
-                </w:rPr>
-                <m:t>QuangCao</m:t>
+                <m:t>TenQuangCao</m:t>
               </m:r>
             </m:sub>
           </m:sSub>
@@ -5597,14 +5589,7 @@
                   <w:rFonts w:ascii="Cambria Math" w:cs="Times New Roman"/>
                   <w:sz w:val="28"/>
                 </w:rPr>
-                <m:t>i</m:t>
-              </m:r>
-              <m:r>
-                <w:rPr>
-                  <w:rFonts w:ascii="Cambria Math" w:cs="Times New Roman"/>
-                  <w:sz w:val="28"/>
-                </w:rPr>
-                <m:t xml:space="preserve">Giao !=null </m:t>
+                <m:t xml:space="preserve">iGiao !=null </m:t>
               </m:r>
             </m:sub>
           </m:sSub>
@@ -6891,7 +6876,15 @@
                   <w:sz w:val="28"/>
                   <w:szCs w:val="28"/>
                 </w:rPr>
-                <m:t>TenQuangCao</m:t>
+                <m:t>Ten</m:t>
+              </m:r>
+              <m:r>
+                <w:rPr>
+                  <w:rFonts w:ascii="Cambria Math" w:eastAsiaTheme="minorEastAsia" w:hAnsi="Cambria Math" w:cs="Times New Roman"/>
+                  <w:sz w:val="28"/>
+                  <w:szCs w:val="28"/>
+                </w:rPr>
+                <m:t>QuangCao</m:t>
               </m:r>
             </m:sub>
           </m:sSub>
@@ -7102,15 +7095,7 @@
             <w:sz w:val="28"/>
             <w:szCs w:val="28"/>
           </w:rPr>
-          <m:t>THON</m:t>
-        </m:r>
-        <m:r>
-          <w:rPr>
-            <w:rFonts w:ascii="Cambria Math" w:eastAsiaTheme="minorEastAsia" w:hAnsi="Cambria Math" w:cs="Times New Roman"/>
-            <w:sz w:val="28"/>
-            <w:szCs w:val="28"/>
-          </w:rPr>
-          <m:t>G</m:t>
+          <m:t>THONG</m:t>
         </m:r>
         <m:r>
           <w:rPr>
@@ -8149,15 +8134,7 @@
             <w:sz w:val="28"/>
             <w:szCs w:val="28"/>
           </w:rPr>
-          <m:t>DO</m:t>
-        </m:r>
-        <m:r>
-          <w:rPr>
-            <w:rFonts w:ascii="Cambria Math" w:eastAsiaTheme="minorEastAsia" w:hAnsi="Cambria Math" w:cs="Times New Roman"/>
-            <w:sz w:val="28"/>
-            <w:szCs w:val="28"/>
-          </w:rPr>
-          <m:t>NG</m:t>
+          <m:t>DONG</m:t>
         </m:r>
         <m:r>
           <w:rPr>
@@ -8507,7 +8484,7 @@
           <v:shape id="_x0000_i1025" type="#_x0000_t75" style="width:446.25pt;height:180pt" o:ole="">
             <v:imagedata r:id="rId5" o:title=""/>
           </v:shape>
-          <o:OLEObject Type="Embed" ProgID="Visio.Drawing.11" ShapeID="_x0000_i1025" DrawAspect="Content" ObjectID="_1382983529" r:id="rId6"/>
+          <o:OLEObject Type="Embed" ProgID="Visio.Drawing.11" ShapeID="_x0000_i1025" DrawAspect="Content" ObjectID="_1383046767" r:id="rId6"/>
         </w:object>
       </w:r>
     </w:p>
@@ -8747,7 +8724,7 @@
           <v:shape id="_x0000_i1026" type="#_x0000_t75" style="width:563.25pt;height:270.75pt" o:ole="">
             <v:imagedata r:id="rId7" o:title=""/>
           </v:shape>
-          <o:OLEObject Type="Embed" ProgID="Visio.Drawing.11" ShapeID="_x0000_i1026" DrawAspect="Content" ObjectID="_1382983530" r:id="rId8"/>
+          <o:OLEObject Type="Embed" ProgID="Visio.Drawing.11" ShapeID="_x0000_i1026" DrawAspect="Content" ObjectID="_1383046768" r:id="rId8"/>
         </w:object>
       </w:r>
     </w:p>
@@ -8876,7 +8853,7 @@
           <v:shape id="_x0000_i1027" type="#_x0000_t75" style="width:563.25pt;height:270.75pt" o:ole="">
             <v:imagedata r:id="rId7" o:title=""/>
           </v:shape>
-          <o:OLEObject Type="Embed" ProgID="Visio.Drawing.11" ShapeID="_x0000_i1027" DrawAspect="Content" ObjectID="_1382983531" r:id="rId9"/>
+          <o:OLEObject Type="Embed" ProgID="Visio.Drawing.11" ShapeID="_x0000_i1027" DrawAspect="Content" ObjectID="_1383046769" r:id="rId9"/>
         </w:object>
       </w:r>
     </w:p>
@@ -8986,7 +8963,14 @@
             <w:rFonts w:ascii="Cambria Math" w:eastAsiaTheme="minorEastAsia" w:hAnsi="Cambria Math" w:cs="Times New Roman"/>
             <w:szCs w:val="24"/>
           </w:rPr>
-          <m:t>QUANG</m:t>
+          <m:t>QUAN</m:t>
+        </m:r>
+        <m:r>
+          <w:rPr>
+            <w:rFonts w:ascii="Cambria Math" w:eastAsiaTheme="minorEastAsia" w:hAnsi="Cambria Math" w:cs="Times New Roman"/>
+            <w:szCs w:val="24"/>
+          </w:rPr>
+          <m:t>G</m:t>
         </m:r>
         <m:r>
           <w:rPr>
@@ -9082,7 +9066,7 @@
           <v:shape id="_x0000_i1028" type="#_x0000_t75" style="width:290.25pt;height:183pt" o:ole="">
             <v:imagedata r:id="rId10" o:title=""/>
           </v:shape>
-          <o:OLEObject Type="Embed" ProgID="Visio.Drawing.11" ShapeID="_x0000_i1028" DrawAspect="Content" ObjectID="_1382983532" r:id="rId11"/>
+          <o:OLEObject Type="Embed" ProgID="Visio.Drawing.11" ShapeID="_x0000_i1028" DrawAspect="Content" ObjectID="_1383046770" r:id="rId11"/>
         </w:object>
       </w:r>
     </w:p>
@@ -9345,7 +9329,7 @@
           <v:shape id="_x0000_i1029" type="#_x0000_t75" style="width:261.75pt;height:66.75pt" o:ole="">
             <v:imagedata r:id="rId12" o:title=""/>
           </v:shape>
-          <o:OLEObject Type="Embed" ProgID="Visio.Drawing.11" ShapeID="_x0000_i1029" DrawAspect="Content" ObjectID="_1382983533" r:id="rId13"/>
+          <o:OLEObject Type="Embed" ProgID="Visio.Drawing.11" ShapeID="_x0000_i1029" DrawAspect="Content" ObjectID="_1383046771" r:id="rId13"/>
         </w:object>
       </w:r>
     </w:p>
@@ -9442,14 +9426,7 @@
             <w:rFonts w:ascii="Cambria Math" w:eastAsiaTheme="minorEastAsia" w:hAnsi="Cambria Math" w:cs="Times New Roman"/>
             <w:szCs w:val="24"/>
           </w:rPr>
-          <m:t>TH</m:t>
-        </m:r>
-        <m:r>
-          <w:rPr>
-            <w:rFonts w:ascii="Cambria Math" w:eastAsiaTheme="minorEastAsia" w:hAnsi="Cambria Math" w:cs="Times New Roman"/>
-            <w:szCs w:val="24"/>
-          </w:rPr>
-          <m:t>ANH</m:t>
+          <m:t>THANH</m:t>
         </m:r>
         <m:r>
           <w:rPr>
@@ -9522,7 +9499,7 @@
           <v:shape id="_x0000_i1030" type="#_x0000_t75" style="width:279pt;height:57pt" o:ole="">
             <v:imagedata r:id="rId14" o:title=""/>
           </v:shape>
-          <o:OLEObject Type="Embed" ProgID="Visio.Drawing.11" ShapeID="_x0000_i1030" DrawAspect="Content" ObjectID="_1382983534" r:id="rId15"/>
+          <o:OLEObject Type="Embed" ProgID="Visio.Drawing.11" ShapeID="_x0000_i1030" DrawAspect="Content" ObjectID="_1383046772" r:id="rId15"/>
         </w:object>
       </w:r>
     </w:p>
@@ -9695,7 +9672,7 @@
           <v:shape id="_x0000_i1031" type="#_x0000_t75" style="width:563.25pt;height:270.75pt" o:ole="">
             <v:imagedata r:id="rId16" o:title=""/>
           </v:shape>
-          <o:OLEObject Type="Embed" ProgID="Visio.Drawing.11" ShapeID="_x0000_i1031" DrawAspect="Content" ObjectID="_1382983535" r:id="rId17"/>
+          <o:OLEObject Type="Embed" ProgID="Visio.Drawing.11" ShapeID="_x0000_i1031" DrawAspect="Content" ObjectID="_1383046773" r:id="rId17"/>
         </w:object>
       </w:r>
     </w:p>
@@ -9875,7 +9852,7 @@
           <v:shape id="_x0000_i1032" type="#_x0000_t75" style="width:151.5pt;height:51.75pt" o:ole="">
             <v:imagedata r:id="rId18" o:title=""/>
           </v:shape>
-          <o:OLEObject Type="Embed" ProgID="Visio.Drawing.11" ShapeID="_x0000_i1032" DrawAspect="Content" ObjectID="_1382983536" r:id="rId19"/>
+          <o:OLEObject Type="Embed" ProgID="Visio.Drawing.11" ShapeID="_x0000_i1032" DrawAspect="Content" ObjectID="_1383046774" r:id="rId19"/>
         </w:object>
       </w:r>
     </w:p>
@@ -10122,7 +10099,7 @@
           <v:shape id="_x0000_i1033" type="#_x0000_t75" style="width:563.25pt;height:363pt" o:ole="">
             <v:imagedata r:id="rId20" o:title=""/>
           </v:shape>
-          <o:OLEObject Type="Embed" ProgID="Visio.Drawing.11" ShapeID="_x0000_i1033" DrawAspect="Content" ObjectID="_1382983537" r:id="rId21"/>
+          <o:OLEObject Type="Embed" ProgID="Visio.Drawing.11" ShapeID="_x0000_i1033" DrawAspect="Content" ObjectID="_1383046775" r:id="rId21"/>
         </w:object>
       </w:r>
     </w:p>
@@ -10207,6 +10184,15 @@
       <w:r>
         <w:t>1 bộ THONG_TIN_SAN_PHAM truy xuất danh sách bộ SAN_PHAM_QUANG_CAO</w:t>
       </w:r>
+      <w:r>
+        <w:t xml:space="preserve"> bằng đường truy xuất THONG_TIN_SAN_PHAM</w:t>
+      </w:r>
+      <w:r>
+        <w:sym w:font="Wingdings" w:char="F0E0"/>
+      </w:r>
+      <w:r>
+        <w:t>SAN_PHAM_QUANG_CAO</w:t>
+      </w:r>
     </w:p>
     <w:p>
       <w:pPr>
@@ -10295,6 +10281,32 @@
     <w:p>
       <w:pPr>
         <w:pStyle w:val="ListParagraph"/>
+        <w:ind w:left="2160"/>
+      </w:pPr>
+      <w:proofErr w:type="gramStart"/>
+      <w:r>
+        <w:t>1 bộ SAN_PHAM_QUANG_CAO truy xuất 1 danh sách VOUCHER.</w:t>
+      </w:r>
+      <w:proofErr w:type="gramEnd"/>
+    </w:p>
+    <w:p>
+      <w:pPr>
+        <w:pStyle w:val="ListParagraph"/>
+        <w:ind w:left="1440" w:firstLine="720"/>
+      </w:pPr>
+      <w:r>
+        <w:t>1 BỘ VOUCHER truy xuất 1 bộ PGH_HD bằng đường truy xuất VOUCHER</w:t>
+      </w:r>
+      <w:r>
+        <w:sym w:font="Wingdings" w:char="F0E0"/>
+      </w:r>
+      <w:r>
+        <w:t>PGH_HD</w:t>
+      </w:r>
+    </w:p>
+    <w:p>
+      <w:pPr>
+        <w:pStyle w:val="ListParagraph"/>
         <w:numPr>
           <w:ilvl w:val="2"/>
           <w:numId w:val="2"/>
@@ -10303,6 +10315,73 @@
       <w:r>
         <w:t>Ngõ vào VOUCHER</w:t>
       </w:r>
+      <w:r>
+        <w:t>:</w:t>
+      </w:r>
+    </w:p>
+    <w:p>
+      <w:pPr>
+        <w:pStyle w:val="ListParagraph"/>
+        <w:ind w:left="1440" w:firstLine="720"/>
+      </w:pPr>
+      <w:r>
+        <w:t>1 BỘ VOUCHER truy xuất 1 bộ PGH_HD bằng đường truy xuất VOUCHER</w:t>
+      </w:r>
+      <w:r>
+        <w:sym w:font="Wingdings" w:char="F0E0"/>
+      </w:r>
+      <w:r>
+        <w:t>PGH_HD</w:t>
+      </w:r>
+    </w:p>
+    <w:p>
+      <w:pPr>
+        <w:pStyle w:val="ListParagraph"/>
+        <w:ind w:left="2160"/>
+      </w:pPr>
+      <w:r>
+        <w:t>1 bộ VOUCHER truy xuất 1 bộ SAN_PHAM_QUANG_CAO bằng đường truy xuất VOUCHER</w:t>
+      </w:r>
+      <w:r>
+        <w:sym w:font="Wingdings" w:char="F0E0"/>
+      </w:r>
+      <w:r>
+        <w:t>SAN_PHAM_QUANG_QUANG_CAO.</w:t>
+      </w:r>
+    </w:p>
+    <w:p>
+      <w:pPr>
+        <w:pStyle w:val="ListParagraph"/>
+        <w:ind w:left="2160"/>
+      </w:pPr>
+      <w:proofErr w:type="gramStart"/>
+      <w:r>
+        <w:t>1 bộ SAN_PHAM_QUANG_CAO truy xuất 1 bộ HOP_DONG bằng đường SAN_PHAM_QUANG_CAO</w:t>
+      </w:r>
+      <w:r>
+        <w:sym w:font="Wingdings" w:char="F0E0"/>
+      </w:r>
+      <w:r>
+        <w:t>HOP_DONG.</w:t>
+      </w:r>
+      <w:proofErr w:type="gramEnd"/>
+    </w:p>
+    <w:p>
+      <w:pPr>
+        <w:pStyle w:val="ListParagraph"/>
+        <w:ind w:left="2160"/>
+      </w:pPr>
+      <w:proofErr w:type="gramStart"/>
+      <w:r>
+        <w:t>1 bộ SAN_PHAM_QUANG_CAO truy xuất 1 bộ THONG_TIN_QUANG_CAO bằng đường SAN_PHAM_QUANG_CAO</w:t>
+      </w:r>
+      <w:r>
+        <w:sym w:font="Wingdings" w:char="F0E0"/>
+      </w:r>
+      <w:r>
+        <w:t>THONG_TIN_SAN_PHAM.</w:t>
+      </w:r>
+      <w:proofErr w:type="gramEnd"/>
     </w:p>
     <w:p>
       <w:pPr>
@@ -10321,6 +10400,66 @@
         <w:pStyle w:val="ListParagraph"/>
         <w:ind w:left="2160"/>
       </w:pPr>
+      <w:proofErr w:type="gramStart"/>
+      <w:r>
+        <w:t>1 bộ PGH_HD truy xuất 1 danh sách bộ VOUCHER.</w:t>
+      </w:r>
+      <w:proofErr w:type="gramEnd"/>
+    </w:p>
+    <w:p>
+      <w:pPr>
+        <w:pStyle w:val="ListParagraph"/>
+        <w:ind w:left="2160"/>
+      </w:pPr>
+      <w:r>
+        <w:t>1 bộ VOUCHER truy xuất 1 bộ SAN_PHAM_QUANG_CAO bằng đường truy xuất VOUCHER</w:t>
+      </w:r>
+      <w:r>
+        <w:sym w:font="Wingdings" w:char="F0E0"/>
+      </w:r>
+      <w:r>
+        <w:t>SAN_PHAM_QUANG_QUANG_CAO.</w:t>
+      </w:r>
+    </w:p>
+    <w:p>
+      <w:pPr>
+        <w:pStyle w:val="ListParagraph"/>
+        <w:ind w:left="2160"/>
+      </w:pPr>
+      <w:proofErr w:type="gramStart"/>
+      <w:r>
+        <w:t>1 bộ SAN_PHAM_QUANG_CAO truy xuất 1 bộ HOP_DONG bằng đường SAN_PHAM_QUANG_CAO</w:t>
+      </w:r>
+      <w:r>
+        <w:sym w:font="Wingdings" w:char="F0E0"/>
+      </w:r>
+      <w:r>
+        <w:t>HOP_DONG.</w:t>
+      </w:r>
+      <w:proofErr w:type="gramEnd"/>
+    </w:p>
+    <w:p>
+      <w:pPr>
+        <w:pStyle w:val="ListParagraph"/>
+        <w:ind w:left="2160"/>
+      </w:pPr>
+      <w:proofErr w:type="gramStart"/>
+      <w:r>
+        <w:t>1 bộ SAN_PHAM_QUANG_CAO truy xuất 1 bộ THONG_TIN_QUANG_CAO bằng đường SAN_PHAM_QUANG_CAO</w:t>
+      </w:r>
+      <w:r>
+        <w:sym w:font="Wingdings" w:char="F0E0"/>
+      </w:r>
+      <w:r>
+        <w:t>THONG_TIN_SAN_PHAM.</w:t>
+      </w:r>
+      <w:proofErr w:type="gramEnd"/>
+    </w:p>
+    <w:p>
+      <w:pPr>
+        <w:pStyle w:val="ListParagraph"/>
+        <w:ind w:left="2160"/>
+      </w:pPr>
     </w:p>
     <w:p>
       <w:pPr>
@@ -10329,6 +10468,7 @@
           <w:ilvl w:val="0"/>
           <w:numId w:val="2"/>
         </w:numPr>
+        <w:ind w:left="2160"/>
       </w:pPr>
       <w:r>
         <w:t>Chọn đường truy xuất có ngõ vào</w:t>
@@ -10340,29 +10480,7 @@
     <w:p>
       <w:pPr>
         <w:pStyle w:val="ListParagraph"/>
-        <w:ind w:left="2160"/>
-      </w:pPr>
-    </w:p>
-    <w:p>
-      <w:pPr>
-        <w:pStyle w:val="ListParagraph"/>
         <w:ind w:left="1440"/>
-        <w:rPr>
-          <w:rFonts w:eastAsiaTheme="minorEastAsia" w:cs="Times New Roman"/>
-          <w:szCs w:val="24"/>
-        </w:rPr>
-      </w:pPr>
-    </w:p>
-    <w:p>
-      <w:pPr>
-        <w:rPr>
-          <w:rFonts w:eastAsiaTheme="minorEastAsia" w:cs="Times New Roman"/>
-          <w:szCs w:val="24"/>
-        </w:rPr>
-      </w:pPr>
-    </w:p>
-    <w:p>
-      <w:pPr>
         <w:rPr>
           <w:rFonts w:eastAsiaTheme="minorEastAsia" w:cs="Times New Roman"/>
           <w:szCs w:val="24"/>
@@ -10523,6 +10641,18 @@
         </w:rPr>
       </w:pPr>
     </w:p>
+    <w:p/>
+    <w:p/>
+    <w:p>
+      <w:pPr>
+        <w:tabs>
+          <w:tab w:val="left" w:pos="3075"/>
+        </w:tabs>
+      </w:pPr>
+      <w:r>
+        <w:tab/>
+      </w:r>
+    </w:p>
     <w:p>
       <w:pPr>
         <w:pStyle w:val="ListParagraph"/>
@@ -10533,9 +10663,159 @@
           <v:shape id="_x0000_i1034" type="#_x0000_t75" style="width:387.75pt;height:183pt" o:ole="">
             <v:imagedata r:id="rId22" o:title=""/>
           </v:shape>
-          <o:OLEObject Type="Embed" ProgID="Visio.Drawing.11" ShapeID="_x0000_i1034" DrawAspect="Content" ObjectID="_1382983538" r:id="rId23"/>
+          <o:OLEObject Type="Embed" ProgID="Visio.Drawing.11" ShapeID="_x0000_i1034" DrawAspect="Content" ObjectID="_1383046776" r:id="rId23"/>
         </w:object>
       </w:r>
+    </w:p>
+    <w:p>
+      <w:pPr>
+        <w:pStyle w:val="ListParagraph"/>
+        <w:numPr>
+          <w:ilvl w:val="2"/>
+          <w:numId w:val="2"/>
+        </w:numPr>
+      </w:pPr>
+      <w:r>
+        <w:t>Ngõ vào DOANH_NGHIẸP:</w:t>
+      </w:r>
+    </w:p>
+    <w:p>
+      <w:pPr>
+        <w:pStyle w:val="ListParagraph"/>
+        <w:ind w:left="2160"/>
+      </w:pPr>
+      <w:proofErr w:type="gramStart"/>
+      <w:r>
+        <w:t>1 bộ DOANH_NGHIEP truy xuất 1 danh sách HOP_DONG bằng đường truy xuất DOANH_NGHIEP</w:t>
+      </w:r>
+      <w:r>
+        <w:sym w:font="Wingdings" w:char="F0E0"/>
+      </w:r>
+      <w:r>
+        <w:t>HOP_DONG.</w:t>
+      </w:r>
+      <w:proofErr w:type="gramEnd"/>
+    </w:p>
+    <w:p>
+      <w:pPr>
+        <w:pStyle w:val="ListParagraph"/>
+        <w:ind w:left="2160"/>
+      </w:pPr>
+      <w:proofErr w:type="gramStart"/>
+      <w:r>
+        <w:t xml:space="preserve">1 bộ HOP_DONG truy xuất nhiều bộ SAN_PHAM_QUANG_CAO bằng đường truy xuất </w:t>
+      </w:r>
+      <w:r>
+        <w:t>HOP_DONG</w:t>
+      </w:r>
+      <w:r>
+        <w:sym w:font="Wingdings" w:char="F0E0"/>
+      </w:r>
+      <w:r>
+        <w:t>SAN_PHAM_QUANG_CAO.</w:t>
+      </w:r>
+      <w:proofErr w:type="gramEnd"/>
+    </w:p>
+    <w:p>
+      <w:pPr>
+        <w:pStyle w:val="ListParagraph"/>
+        <w:numPr>
+          <w:ilvl w:val="2"/>
+          <w:numId w:val="2"/>
+        </w:numPr>
+      </w:pPr>
+      <w:r>
+        <w:t>Ngõ vào HOP_DONG:</w:t>
+      </w:r>
+    </w:p>
+    <w:p>
+      <w:pPr>
+        <w:pStyle w:val="ListParagraph"/>
+        <w:ind w:left="2160"/>
+      </w:pPr>
+      <w:proofErr w:type="gramStart"/>
+      <w:r>
+        <w:t>1 bộ HOP_DONG truy xuất 1 bộ DOANH_NGHIEP bằng đường truy xuất HOP_DONG</w:t>
+      </w:r>
+      <w:r>
+        <w:sym w:font="Wingdings" w:char="F0E0"/>
+      </w:r>
+      <w:r>
+        <w:t>DOANH_NGHIEP.</w:t>
+      </w:r>
+      <w:proofErr w:type="gramEnd"/>
+    </w:p>
+    <w:p>
+      <w:pPr>
+        <w:pStyle w:val="ListParagraph"/>
+        <w:ind w:left="2160"/>
+      </w:pPr>
+      <w:proofErr w:type="gramStart"/>
+      <w:r>
+        <w:t>1 bộ HOP_DONG truy xuất nhiều bộ SAN_PHAM_QUANG_CAO bằng đường truy xuất HOP_DONG</w:t>
+      </w:r>
+      <w:r>
+        <w:sym w:font="Wingdings" w:char="F0E0"/>
+      </w:r>
+      <w:r>
+        <w:t>SAN_PHAM_QUANG_CAO.</w:t>
+      </w:r>
+      <w:proofErr w:type="gramEnd"/>
+    </w:p>
+    <w:p>
+      <w:pPr>
+        <w:pStyle w:val="ListParagraph"/>
+        <w:numPr>
+          <w:ilvl w:val="2"/>
+          <w:numId w:val="2"/>
+        </w:numPr>
+      </w:pPr>
+      <w:r>
+        <w:t>Ngõ vào SAN_PHAM_QUANG_CAO:</w:t>
+      </w:r>
+    </w:p>
+    <w:p>
+      <w:pPr>
+        <w:pStyle w:val="ListParagraph"/>
+        <w:ind w:left="2160"/>
+      </w:pPr>
+      <w:proofErr w:type="gramStart"/>
+      <w:r>
+        <w:t xml:space="preserve">1 bộ SAN_PHAM_QUANG_CAO truy xuất 1 bộ HOP_DONG bằng đường truy xuất </w:t>
+      </w:r>
+      <w:r>
+        <w:t>SAN_PHAM_QUANG_CAO</w:t>
+      </w:r>
+      <w:r>
+        <w:sym w:font="Wingdings" w:char="F0E0"/>
+      </w:r>
+      <w:r>
+        <w:t>HOP_DONG.</w:t>
+      </w:r>
+      <w:proofErr w:type="gramEnd"/>
+    </w:p>
+    <w:p>
+      <w:pPr>
+        <w:pStyle w:val="ListParagraph"/>
+        <w:ind w:left="2160"/>
+      </w:pPr>
+      <w:proofErr w:type="gramStart"/>
+      <w:r>
+        <w:t>1 bộ HOP_DONG truy xuất 1 bộ DOANH_NGHIEP bằng đường truy xuất HOP_DONG</w:t>
+      </w:r>
+      <w:r>
+        <w:sym w:font="Wingdings" w:char="F0E0"/>
+      </w:r>
+      <w:r>
+        <w:t>DOANH_NGHIEP.</w:t>
+      </w:r>
+      <w:proofErr w:type="gramEnd"/>
+    </w:p>
+    <w:p>
+      <w:pPr>
+        <w:pStyle w:val="ListParagraph"/>
+        <w:ind w:left="2160"/>
+      </w:pPr>
     </w:p>
     <w:p>
       <w:pPr>
@@ -10582,11 +10862,15 @@
       <w:pPr>
         <w:rPr>
           <w:rFonts w:cs="Times New Roman"/>
+          <w:b/>
+          <w:u w:val="single"/>
         </w:rPr>
       </w:pPr>
       <w:r>
         <w:rPr>
           <w:rFonts w:cs="Times New Roman"/>
+          <w:b/>
+          <w:u w:val="single"/>
         </w:rPr>
         <w:t>ĐỒ THỊ CDTX TỔNG HỢP</w:t>
       </w:r>
@@ -10602,7 +10886,7 @@
           <v:shape id="_x0000_i1035" type="#_x0000_t75" style="width:647.25pt;height:363.75pt" o:ole="">
             <v:imagedata r:id="rId24" o:title=""/>
           </v:shape>
-          <o:OLEObject Type="Embed" ProgID="Visio.Drawing.11" ShapeID="_x0000_i1035" DrawAspect="Content" ObjectID="_1382983539" r:id="rId25"/>
+          <o:OLEObject Type="Embed" ProgID="Visio.Drawing.11" ShapeID="_x0000_i1035" DrawAspect="Content" ObjectID="_1383046777" r:id="rId25"/>
         </w:object>
       </w:r>
     </w:p>
@@ -10913,7 +11197,7 @@
   <w:abstractNum w:abstractNumId="3">
     <w:nsid w:val="311821C8"/>
     <w:multiLevelType w:val="hybridMultilevel"/>
-    <w:tmpl w:val="C8448C9A"/>
+    <w:tmpl w:val="49A0EBB2"/>
     <w:lvl w:ilvl="0" w:tplc="62A026AA">
       <w:start w:val="1"/>
       <w:numFmt w:val="bullet"/>

</xml_diff>